<commit_message>
12/6/63 #1 แก้ไข w5 w9
</commit_message>
<xml_diff>
--- a/TEMPLATE/w9.docx
+++ b/TEMPLATE/w9.docx
@@ -1,6 +1,6 @@
 
 <file path=word/document.xml><?xml version="1.0" encoding="utf-8"?>
-<w:document xmlns:wpc="http://schemas.microsoft.com/office/word/2010/wordprocessingCanvas" xmlns:cx="http://schemas.microsoft.com/office/drawing/2014/chartex" xmlns:cx1="http://schemas.microsoft.com/office/drawing/2015/9/8/chartex" xmlns:cx2="http://schemas.microsoft.com/office/drawing/2015/10/21/chartex" xmlns:cx3="http://schemas.microsoft.com/office/drawing/2016/5/9/chartex" xmlns:cx4="http://schemas.microsoft.com/office/drawing/2016/5/10/chartex" xmlns:cx5="http://schemas.microsoft.com/office/drawing/2016/5/11/chartex" xmlns:cx6="http://schemas.microsoft.com/office/drawing/2016/5/12/chartex" xmlns:cx7="http://schemas.microsoft.com/office/drawing/2016/5/13/chartex" xmlns:cx8="http://schemas.microsoft.com/office/drawing/2016/5/14/chartex" xmlns:mc="http://schemas.openxmlformats.org/markup-compatibility/2006" xmlns:aink="http://schemas.microsoft.com/office/drawing/2016/ink" xmlns:am3d="http://schemas.microsoft.com/office/drawing/2017/model3d" xmlns:o="urn:schemas-microsoft-com:office:office" xmlns:r="http://schemas.openxmlformats.org/officeDocument/2006/relationships" xmlns:m="http://schemas.openxmlformats.org/officeDocument/2006/math" xmlns:v="urn:schemas-microsoft-com:vml" xmlns:wp14="http://schemas.microsoft.com/office/word/2010/wordprocessingDrawing" xmlns:wp="http://schemas.openxmlformats.org/drawingml/2006/wordprocessingDrawing" xmlns:w10="urn:schemas-microsoft-com:office:word" xmlns:w="http://schemas.openxmlformats.org/wordprocessingml/2006/main" xmlns:w14="http://schemas.microsoft.com/office/word/2010/wordml" xmlns:w15="http://schemas.microsoft.com/office/word/2012/wordml" xmlns:w16cex="http://schemas.microsoft.com/office/word/2018/wordml/cex" xmlns:w16cid="http://schemas.microsoft.com/office/word/2016/wordml/cid" xmlns:w16="http://schemas.microsoft.com/office/word/2018/wordml" xmlns:w16se="http://schemas.microsoft.com/office/word/2015/wordml/symex" xmlns:wpg="http://schemas.microsoft.com/office/word/2010/wordprocessingGroup" xmlns:wpi="http://schemas.microsoft.com/office/word/2010/wordprocessingInk" xmlns:wne="http://schemas.microsoft.com/office/word/2006/wordml" xmlns:wps="http://schemas.microsoft.com/office/word/2010/wordprocessingShape" mc:Ignorable="w14 w15 w16se w16cid w16 w16cex wp14">
+<w:document xmlns:wpc="http://schemas.microsoft.com/office/word/2010/wordprocessingCanvas" xmlns:mc="http://schemas.openxmlformats.org/markup-compatibility/2006" xmlns:o="urn:schemas-microsoft-com:office:office" xmlns:r="http://schemas.openxmlformats.org/officeDocument/2006/relationships" xmlns:m="http://schemas.openxmlformats.org/officeDocument/2006/math" xmlns:v="urn:schemas-microsoft-com:vml" xmlns:wp14="http://schemas.microsoft.com/office/word/2010/wordprocessingDrawing" xmlns:wp="http://schemas.openxmlformats.org/drawingml/2006/wordprocessingDrawing" xmlns:w10="urn:schemas-microsoft-com:office:word" xmlns:w="http://schemas.openxmlformats.org/wordprocessingml/2006/main" xmlns:w14="http://schemas.microsoft.com/office/word/2010/wordml" xmlns:w15="http://schemas.microsoft.com/office/word/2012/wordml" xmlns:wpg="http://schemas.microsoft.com/office/word/2010/wordprocessingGroup" xmlns:wpi="http://schemas.microsoft.com/office/word/2010/wordprocessingInk" xmlns:wne="http://schemas.microsoft.com/office/word/2006/wordml" xmlns:wps="http://schemas.microsoft.com/office/word/2010/wordprocessingShape" mc:Ignorable="w14 w15 wp14">
   <w:body>
     <w:tbl>
       <w:tblPr>
@@ -88,7 +88,7 @@
               <mc:AlternateContent>
                 <mc:Choice Requires="wps">
                   <w:drawing>
-                    <wp:anchor distT="0" distB="0" distL="114300" distR="114300" simplePos="0" relativeHeight="251672576" behindDoc="0" locked="0" layoutInCell="1" allowOverlap="1" wp14:anchorId="708B15B9" wp14:editId="594E079B">
+                    <wp:anchor distT="0" distB="0" distL="114300" distR="114300" simplePos="0" relativeHeight="251666432" behindDoc="0" locked="0" layoutInCell="1" allowOverlap="1" wp14:anchorId="3D01B02F" wp14:editId="04D0C28F">
                       <wp:simplePos x="0" y="0"/>
                       <wp:positionH relativeFrom="column">
                         <wp:posOffset>1461982</wp:posOffset>
@@ -138,7 +138,7 @@
                 </mc:Choice>
                 <mc:Fallback>
                   <w:pict>
-                    <v:line w14:anchorId="6F0B14E6" id="Straight Connector 7" o:spid="_x0000_s1026" style="position:absolute;z-index:251672576;visibility:visible;mso-wrap-style:square;mso-wrap-distance-left:9pt;mso-wrap-distance-top:0;mso-wrap-distance-right:9pt;mso-wrap-distance-bottom:0;mso-position-horizontal:absolute;mso-position-horizontal-relative:text;mso-position-vertical:absolute;mso-position-vertical-relative:text" from="115.1pt,.25pt" to="115.1pt,737.6pt" o:gfxdata="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" strokecolor="black [3200]" strokeweight="1.5pt">
+                    <v:line w14:anchorId="12769FB8" id="Straight Connector 7" o:spid="_x0000_s1026" style="position:absolute;z-index:251666432;visibility:visible;mso-wrap-style:square;mso-wrap-distance-left:9pt;mso-wrap-distance-top:0;mso-wrap-distance-right:9pt;mso-wrap-distance-bottom:0;mso-position-horizontal:absolute;mso-position-horizontal-relative:text;mso-position-vertical:absolute;mso-position-vertical-relative:text" from="115.1pt,.25pt" to="115.1pt,737.6pt" o:gfxdata="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" strokecolor="black [3200]" strokeweight="1.5pt">
                       <v:stroke joinstyle="miter"/>
                     </v:line>
                   </w:pict>
@@ -194,7 +194,7 @@
                 <w:szCs w:val="32"/>
               </w:rPr>
               <w:drawing>
-                <wp:inline distT="0" distB="0" distL="0" distR="0" wp14:anchorId="595D752C" wp14:editId="1F81AB81">
+                <wp:inline distT="0" distB="0" distL="0" distR="0" wp14:anchorId="57C4A65D" wp14:editId="2E2F2364">
                   <wp:extent cx="1112520" cy="1104900"/>
                   <wp:effectExtent l="0" t="0" r="0" b="0"/>
                   <wp:docPr id="3" name="Picture 1"/>
@@ -211,7 +211,7 @@
                           </pic:cNvPicPr>
                         </pic:nvPicPr>
                         <pic:blipFill>
-                          <a:blip r:embed="rId7" cstate="print">
+                          <a:blip r:embed="rId6" cstate="print">
                             <a:extLst>
                               <a:ext uri="{28A0092B-C50C-407E-A947-70E740481C1C}">
                                 <a14:useLocalDpi xmlns:a14="http://schemas.microsoft.com/office/drawing/2010/main" val="0"/>
@@ -1183,16 +1183,16 @@
               <mc:AlternateContent>
                 <mc:Choice Requires="wps">
                   <w:drawing>
-                    <wp:anchor distT="0" distB="0" distL="114300" distR="114300" simplePos="0" relativeHeight="251658240" behindDoc="1" locked="0" layoutInCell="0" allowOverlap="1" wp14:anchorId="716507BA" wp14:editId="45C6352A">
+                    <wp:anchor distT="0" distB="0" distL="114300" distR="114300" simplePos="0" relativeHeight="251659264" behindDoc="1" locked="1" layoutInCell="0" allowOverlap="1" wp14:anchorId="616D727E" wp14:editId="3ECE2A55">
                       <wp:simplePos x="0" y="0"/>
                       <wp:positionH relativeFrom="column">
-                        <wp:posOffset>2309495</wp:posOffset>
+                        <wp:posOffset>2307590</wp:posOffset>
                       </wp:positionH>
                       <wp:positionV relativeFrom="page">
                         <wp:posOffset>162560</wp:posOffset>
                       </wp:positionV>
-                      <wp:extent cx="71755" cy="540385"/>
-                      <wp:effectExtent l="0" t="0" r="23495" b="12065"/>
+                      <wp:extent cx="72000" cy="540000"/>
+                      <wp:effectExtent l="0" t="0" r="23495" b="12700"/>
                       <wp:wrapNone/>
                       <wp:docPr id="5" name="Freeform 9"/>
                       <wp:cNvGraphicFramePr>
@@ -1207,7 +1207,7 @@
                             <wps:spPr bwMode="auto">
                               <a:xfrm>
                                 <a:off x="0" y="0"/>
-                                <a:ext cx="71755" cy="540385"/>
+                                <a:ext cx="72000" cy="540000"/>
                               </a:xfrm>
                               <a:custGeom>
                                 <a:avLst/>
@@ -1325,10 +1325,11 @@
                 </mc:Choice>
                 <mc:Fallback>
                   <w:pict>
-                    <v:shape w14:anchorId="02EF55D6" id="Freeform 9" o:spid="_x0000_s1026" style="position:absolute;margin-left:181.85pt;margin-top:12.8pt;width:5.65pt;height:42.55pt;z-index:-251658240;visibility:visible;mso-wrap-style:square;mso-width-percent:0;mso-height-percent:0;mso-wrap-distance-left:9pt;mso-wrap-distance-top:0;mso-wrap-distance-right:9pt;mso-wrap-distance-bottom:0;mso-position-horizontal:absolute;mso-position-horizontal-relative:text;mso-position-vertical:absolute;mso-position-vertical-relative:page;mso-width-percent:0;mso-height-percent:0;mso-width-relative:page;mso-height-relative:page;v-text-anchor:top" coordsize="20000,20000" o:gfxdata="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" o:allowincell="f" path="m19823,19976l10088,17485r,-5006l,9988,10088,7497r,-5006l19823,e" filled="f">
+                    <v:shape w14:anchorId="5C42A20D" id="Freeform 9" o:spid="_x0000_s1026" style="position:absolute;margin-left:181.7pt;margin-top:12.8pt;width:5.65pt;height:42.5pt;z-index:-251657216;visibility:visible;mso-wrap-style:square;mso-width-percent:0;mso-height-percent:0;mso-wrap-distance-left:9pt;mso-wrap-distance-top:0;mso-wrap-distance-right:9pt;mso-wrap-distance-bottom:0;mso-position-horizontal:absolute;mso-position-horizontal-relative:text;mso-position-vertical:absolute;mso-position-vertical-relative:page;mso-width-percent:0;mso-height-percent:0;mso-width-relative:page;mso-height-relative:page;v-text-anchor:top" coordsize="20000,20000" o:gfxdata="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" o:allowincell="f" path="m19823,19976l10088,17485r,-5006l,9988,10088,7497r,-5006l19823,e" filled="f">
                       <v:stroke startarrowwidth="narrow" startarrowlength="short" endarrowwidth="narrow" endarrowlength="short"/>
-                      <v:path arrowok="t" o:connecttype="custom" o:connectlocs="71120,539737;36193,472432;36193,337173;0,269868;36193,202563;36193,67305;71120,0" o:connectangles="0,0,0,0,0,0,0"/>
+                      <v:path arrowok="t" o:connecttype="custom" o:connectlocs="71363,539352;36317,472095;36317,336933;0,269676;36317,202419;36317,67257;71363,0" o:connectangles="0,0,0,0,0,0,0"/>
                       <w10:wrap anchory="page"/>
+                      <w10:anchorlock/>
                     </v:shape>
                   </w:pict>
                 </mc:Fallback>
@@ -2335,6 +2336,8 @@
             </w:r>
           </w:p>
         </w:tc>
+        <w:bookmarkStart w:id="0" w:name="_GoBack"/>
+        <w:bookmarkEnd w:id="0"/>
       </w:tr>
       <w:tr>
         <w:trPr>
@@ -4743,7 +4746,7 @@
               <mc:AlternateContent>
                 <mc:Choice Requires="wps">
                   <w:drawing>
-                    <wp:anchor distT="0" distB="0" distL="114300" distR="114300" simplePos="0" relativeHeight="251662336" behindDoc="1" locked="0" layoutInCell="0" allowOverlap="1" wp14:anchorId="4BE6563E" wp14:editId="6D4531C8">
+                    <wp:anchor distT="0" distB="0" distL="114300" distR="114300" simplePos="0" relativeHeight="251660288" behindDoc="1" locked="0" layoutInCell="0" allowOverlap="1" wp14:anchorId="063AE190" wp14:editId="1BEC0D42">
                       <wp:simplePos x="0" y="0"/>
                       <wp:positionH relativeFrom="column">
                         <wp:posOffset>1510095</wp:posOffset>
@@ -5035,7 +5038,7 @@
                 </mc:Choice>
                 <mc:Fallback>
                   <w:pict>
-                    <v:rect w14:anchorId="4BE6563E" id="Rectangle 8" o:spid="_x0000_s1026" style="position:absolute;margin-left:118.9pt;margin-top:1.4pt;width:407.4pt;height:115.55pt;z-index:-251654144;visibility:visible;mso-wrap-style:square;mso-width-percent:0;mso-height-percent:0;mso-wrap-distance-left:9pt;mso-wrap-distance-top:0;mso-wrap-distance-right:9pt;mso-wrap-distance-bottom:0;mso-position-horizontal:absolute;mso-position-horizontal-relative:text;mso-position-vertical:absolute;mso-position-vertical-relative:text;mso-width-percent:0;mso-height-percent:0;mso-width-relative:page;mso-height-relative:page;v-text-anchor:top" o:gfxdata="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" o:allowincell="f" filled="f" stroked="f" strokecolor="lime" strokeweight="4pt">
+                    <v:rect w14:anchorId="063AE190" id="Rectangle 8" o:spid="_x0000_s1026" style="position:absolute;margin-left:118.9pt;margin-top:1.4pt;width:407.4pt;height:115.55pt;z-index:-251656192;visibility:visible;mso-wrap-style:square;mso-width-percent:0;mso-height-percent:0;mso-wrap-distance-left:9pt;mso-wrap-distance-top:0;mso-wrap-distance-right:9pt;mso-wrap-distance-bottom:0;mso-position-horizontal:absolute;mso-position-horizontal-relative:text;mso-position-vertical:absolute;mso-position-vertical-relative:text;mso-width-percent:0;mso-height-percent:0;mso-width-relative:page;mso-height-relative:page;v-text-anchor:top" o:gfxdata="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" o:allowincell="f" filled="f" stroked="f" strokecolor="lime" strokeweight="4pt">
                       <v:textbox inset="1pt,1pt,1pt,1pt">
                         <w:txbxContent>
                           <w:tbl>
@@ -5323,12 +5326,11 @@
                 <w:noProof/>
                 <w:sz w:val="32"/>
                 <w:szCs w:val="32"/>
-                <w:lang w:val="th-TH"/>
               </w:rPr>
               <mc:AlternateContent>
                 <mc:Choice Requires="wpi">
                   <w:drawing>
-                    <wp:anchor distT="0" distB="0" distL="114300" distR="114300" simplePos="0" relativeHeight="251668480" behindDoc="0" locked="0" layoutInCell="1" allowOverlap="1" wp14:anchorId="2B56511F" wp14:editId="4A72882B">
+                    <wp:anchor distT="0" distB="0" distL="114300" distR="114300" simplePos="0" relativeHeight="251663360" behindDoc="0" locked="0" layoutInCell="1" allowOverlap="1" wp14:anchorId="49C55C71" wp14:editId="33782F1F">
                       <wp:simplePos x="0" y="0"/>
                       <wp:positionH relativeFrom="column">
                         <wp:posOffset>3086587</wp:posOffset>
@@ -5343,7 +5345,7 @@
                       <wp:cNvGraphicFramePr/>
                       <a:graphic xmlns:a="http://schemas.openxmlformats.org/drawingml/2006/main">
                         <a:graphicData uri="http://schemas.microsoft.com/office/word/2010/wordprocessingInk">
-                          <w14:contentPart bwMode="auto" r:id="rId8">
+                          <w14:contentPart bwMode="auto" r:id="rId7">
                             <w14:nvContentPartPr>
                               <w14:cNvContentPartPr/>
                             </w14:nvContentPartPr>
@@ -5359,7 +5361,7 @@
                 </mc:Choice>
                 <mc:Fallback>
                   <w:pict>
-                    <v:shapetype w14:anchorId="0447407C" id="_x0000_t75" coordsize="21600,21600" o:spt="75" o:preferrelative="t" path="m@4@5l@4@11@9@11@9@5xe" filled="f" stroked="f">
+                    <v:shapetype w14:anchorId="71CF1CAB" id="_x0000_t75" coordsize="21600,21600" o:spt="75" o:preferrelative="t" path="m@4@5l@4@11@9@11@9@5xe" filled="f" stroked="f">
                       <v:stroke joinstyle="miter"/>
                       <v:formulas>
                         <v:f eqn="if lineDrawn pixelLineWidth 0"/>
@@ -5378,8 +5380,8 @@
                       <v:path o:extrusionok="f" gradientshapeok="t" o:connecttype="rect"/>
                       <o:lock v:ext="edit" aspectratio="t"/>
                     </v:shapetype>
-                    <v:shape id="Ink 13" o:spid="_x0000_s1026" type="#_x0000_t75" style="position:absolute;margin-left:242.75pt;margin-top:17.6pt;width:.95pt;height:.75pt;z-index:251668480;visibility:visible;mso-wrap-style:square;mso-wrap-distance-left:9pt;mso-wrap-distance-top:0;mso-wrap-distance-right:9pt;mso-wrap-distance-bottom:0;mso-position-horizontal:absolute;mso-position-horizontal-relative:text;mso-position-vertical:absolute;mso-position-vertical-relative:text" o:gfxdata="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">
-                      <v:imagedata r:id="rId9" o:title=""/>
+                    <v:shape id="Ink 13" o:spid="_x0000_s1026" type="#_x0000_t75" style="position:absolute;margin-left:242.75pt;margin-top:17.6pt;width:.95pt;height:.75pt;z-index:251663360;visibility:visible;mso-wrap-style:square;mso-wrap-distance-left:9pt;mso-wrap-distance-top:0;mso-wrap-distance-right:9pt;mso-wrap-distance-bottom:0;mso-position-horizontal:absolute;mso-position-horizontal-relative:text;mso-position-vertical:absolute;mso-position-vertical-relative:text" o:gfxdata="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">
+                      <v:imagedata r:id="rId8" o:title=""/>
                     </v:shape>
                   </w:pict>
                 </mc:Fallback>
@@ -5391,12 +5393,11 @@
                 <w:noProof/>
                 <w:sz w:val="32"/>
                 <w:szCs w:val="32"/>
-                <w:lang w:val="th-TH"/>
               </w:rPr>
               <mc:AlternateContent>
                 <mc:Choice Requires="wpi">
                   <w:drawing>
-                    <wp:anchor distT="0" distB="0" distL="114300" distR="114300" simplePos="0" relativeHeight="251666432" behindDoc="0" locked="0" layoutInCell="1" allowOverlap="1" wp14:anchorId="405C4273" wp14:editId="26DEAF7E">
+                    <wp:anchor distT="0" distB="0" distL="114300" distR="114300" simplePos="0" relativeHeight="251662336" behindDoc="0" locked="0" layoutInCell="1" allowOverlap="1" wp14:anchorId="24B48A76" wp14:editId="3D308E4F">
                       <wp:simplePos x="0" y="0"/>
                       <wp:positionH relativeFrom="column">
                         <wp:posOffset>2406187</wp:posOffset>
@@ -5411,7 +5412,7 @@
                       <wp:cNvGraphicFramePr/>
                       <a:graphic xmlns:a="http://schemas.openxmlformats.org/drawingml/2006/main">
                         <a:graphicData uri="http://schemas.microsoft.com/office/word/2010/wordprocessingInk">
-                          <w14:contentPart bwMode="auto" r:id="rId10">
+                          <w14:contentPart bwMode="auto" r:id="rId9">
                             <w14:nvContentPartPr>
                               <w14:cNvContentPartPr/>
                             </w14:nvContentPartPr>
@@ -5427,8 +5428,8 @@
                 </mc:Choice>
                 <mc:Fallback>
                   <w:pict>
-                    <v:shape w14:anchorId="0F77F3FF" id="Ink 10" o:spid="_x0000_s1026" type="#_x0000_t75" style="position:absolute;margin-left:189.1pt;margin-top:7.4pt;width:1pt;height:.95pt;z-index:251666432;visibility:visible;mso-wrap-style:square;mso-wrap-distance-left:9pt;mso-wrap-distance-top:0;mso-wrap-distance-right:9pt;mso-wrap-distance-bottom:0;mso-position-horizontal:absolute;mso-position-horizontal-relative:text;mso-position-vertical:absolute;mso-position-vertical-relative:text" o:gfxdata="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">
-                      <v:imagedata r:id="rId9" o:title=""/>
+                    <v:shape w14:anchorId="7BAAEA52" id="Ink 10" o:spid="_x0000_s1026" type="#_x0000_t75" style="position:absolute;margin-left:189.05pt;margin-top:7.3pt;width:1.1pt;height:1.1pt;z-index:251662336;visibility:visible;mso-wrap-style:square;mso-wrap-distance-left:9pt;mso-wrap-distance-top:0;mso-wrap-distance-right:9pt;mso-wrap-distance-bottom:0;mso-position-horizontal:absolute;mso-position-horizontal-relative:text;mso-position-vertical:absolute;mso-position-vertical-relative:text" o:gfxdata="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">
+                      <v:imagedata r:id="rId10" o:title=""/>
                     </v:shape>
                   </w:pict>
                 </mc:Fallback>
@@ -5440,12 +5441,11 @@
                 <w:noProof/>
                 <w:sz w:val="32"/>
                 <w:szCs w:val="32"/>
-                <w:lang w:val="th-TH"/>
               </w:rPr>
               <mc:AlternateContent>
                 <mc:Choice Requires="wpi">
                   <w:drawing>
-                    <wp:anchor distT="0" distB="0" distL="114300" distR="114300" simplePos="0" relativeHeight="251665408" behindDoc="0" locked="0" layoutInCell="1" allowOverlap="1" wp14:anchorId="614886EE" wp14:editId="47FF2E65">
+                    <wp:anchor distT="0" distB="0" distL="114300" distR="114300" simplePos="0" relativeHeight="251661312" behindDoc="0" locked="0" layoutInCell="1" allowOverlap="1" wp14:anchorId="0AD04472" wp14:editId="72DE716C">
                       <wp:simplePos x="0" y="0"/>
                       <wp:positionH relativeFrom="column">
                         <wp:posOffset>3543787</wp:posOffset>
@@ -5476,8 +5476,8 @@
                 </mc:Choice>
                 <mc:Fallback>
                   <w:pict>
-                    <v:shape w14:anchorId="5CF5888C" id="Ink 9" o:spid="_x0000_s1026" type="#_x0000_t75" style="position:absolute;margin-left:278.7pt;margin-top:73.7pt;width:.75pt;height:.95pt;z-index:251665408;visibility:visible;mso-wrap-style:square;mso-wrap-distance-left:9pt;mso-wrap-distance-top:0;mso-wrap-distance-right:9pt;mso-wrap-distance-bottom:0;mso-position-horizontal:absolute;mso-position-horizontal-relative:text;mso-position-vertical:absolute;mso-position-vertical-relative:text" o:gfxdata="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">
-                      <v:imagedata r:id="rId9" o:title=""/>
+                    <v:shape w14:anchorId="3ACEB09C" id="Ink 9" o:spid="_x0000_s1026" type="#_x0000_t75" style="position:absolute;margin-left:278.7pt;margin-top:73.7pt;width:.75pt;height:.95pt;z-index:251661312;visibility:visible;mso-wrap-style:square;mso-wrap-distance-left:9pt;mso-wrap-distance-top:0;mso-wrap-distance-right:9pt;mso-wrap-distance-bottom:0;mso-position-horizontal:absolute;mso-position-horizontal-relative:text;mso-position-vertical:absolute;mso-position-vertical-relative:text" o:gfxdata="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">
+                      <v:imagedata r:id="rId12" o:title=""/>
                     </v:shape>
                   </w:pict>
                 </mc:Fallback>
@@ -5567,7 +5567,7 @@
         <mc:AlternateContent>
           <mc:Choice Requires="wpi">
             <w:drawing>
-              <wp:anchor distT="0" distB="0" distL="114300" distR="114300" simplePos="0" relativeHeight="251671552" behindDoc="0" locked="0" layoutInCell="1" allowOverlap="1" wp14:anchorId="2E53ABB0" wp14:editId="059F61B5">
+              <wp:anchor distT="0" distB="0" distL="114300" distR="114300" simplePos="0" relativeHeight="251665408" behindDoc="0" locked="0" layoutInCell="1" allowOverlap="1" wp14:anchorId="5AB23C49" wp14:editId="02BFA6B2">
                 <wp:simplePos x="0" y="0"/>
                 <wp:positionH relativeFrom="column">
                   <wp:posOffset>860527</wp:posOffset>
@@ -5582,7 +5582,7 @@
                 <wp:cNvGraphicFramePr/>
                 <a:graphic xmlns:a="http://schemas.openxmlformats.org/drawingml/2006/main">
                   <a:graphicData uri="http://schemas.microsoft.com/office/word/2010/wordprocessingInk">
-                    <w14:contentPart bwMode="auto" r:id="rId12">
+                    <w14:contentPart bwMode="auto" r:id="rId13">
                       <w14:nvContentPartPr>
                         <w14:cNvContentPartPr/>
                       </w14:nvContentPartPr>
@@ -5598,8 +5598,8 @@
           </mc:Choice>
           <mc:Fallback>
             <w:pict>
-              <v:shape w14:anchorId="42066C71" id="Ink 16" o:spid="_x0000_s1026" type="#_x0000_t75" style="position:absolute;margin-left:67.4pt;margin-top:17.85pt;width:.75pt;height:.75pt;z-index:251671552;visibility:visible;mso-wrap-style:square;mso-wrap-distance-left:9pt;mso-wrap-distance-top:0;mso-wrap-distance-right:9pt;mso-wrap-distance-bottom:0;mso-position-horizontal:absolute;mso-position-horizontal-relative:text;mso-position-vertical:absolute;mso-position-vertical-relative:text" o:gfxdata="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">
-                <v:imagedata r:id="rId13" o:title=""/>
+              <v:shape w14:anchorId="3B577658" id="Ink 16" o:spid="_x0000_s1026" type="#_x0000_t75" style="position:absolute;margin-left:67.4pt;margin-top:17.85pt;width:.75pt;height:.75pt;z-index:251665408;visibility:visible;mso-wrap-style:square;mso-wrap-distance-left:9pt;mso-wrap-distance-top:0;mso-wrap-distance-right:9pt;mso-wrap-distance-bottom:0;mso-position-horizontal:absolute;mso-position-horizontal-relative:text;mso-position-vertical:absolute;mso-position-vertical-relative:text" o:gfxdata="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">
+                <v:imagedata r:id="rId14" o:title=""/>
               </v:shape>
             </w:pict>
           </mc:Fallback>
@@ -5615,7 +5615,7 @@
         <mc:AlternateContent>
           <mc:Choice Requires="wpi">
             <w:drawing>
-              <wp:anchor distT="0" distB="0" distL="114300" distR="114300" simplePos="0" relativeHeight="251670528" behindDoc="0" locked="0" layoutInCell="1" allowOverlap="1" wp14:anchorId="075AE79A" wp14:editId="4164B0EF">
+              <wp:anchor distT="0" distB="0" distL="114300" distR="114300" simplePos="0" relativeHeight="251664384" behindDoc="0" locked="0" layoutInCell="1" allowOverlap="1" wp14:anchorId="0D6ABCE7" wp14:editId="52DDB346">
                 <wp:simplePos x="0" y="0"/>
                 <wp:positionH relativeFrom="column">
                   <wp:posOffset>623570</wp:posOffset>
@@ -5630,7 +5630,7 @@
                 <wp:cNvGraphicFramePr/>
                 <a:graphic xmlns:a="http://schemas.openxmlformats.org/drawingml/2006/main">
                   <a:graphicData uri="http://schemas.microsoft.com/office/word/2010/wordprocessingInk">
-                    <w14:contentPart bwMode="auto" r:id="rId14">
+                    <w14:contentPart bwMode="auto" r:id="rId15">
                       <w14:nvContentPartPr>
                         <w14:cNvContentPartPr/>
                       </w14:nvContentPartPr>
@@ -5646,8 +5646,8 @@
           </mc:Choice>
           <mc:Fallback>
             <w:pict>
-              <v:shape w14:anchorId="080EE1EA" id="Ink 15" o:spid="_x0000_s1026" type="#_x0000_t75" style="position:absolute;margin-left:48.75pt;margin-top:9.2pt;width:14.75pt;height:4.75pt;z-index:251670528;visibility:visible;mso-wrap-style:square;mso-wrap-distance-left:9pt;mso-wrap-distance-top:0;mso-wrap-distance-right:9pt;mso-wrap-distance-bottom:0;mso-position-horizontal:absolute;mso-position-horizontal-relative:text;mso-position-vertical:absolute;mso-position-vertical-relative:text" o:gfxdata="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">
-                <v:imagedata r:id="rId15" o:title=""/>
+              <v:shape w14:anchorId="777F1E9F" id="Ink 15" o:spid="_x0000_s1026" type="#_x0000_t75" style="position:absolute;margin-left:48.75pt;margin-top:9.2pt;width:14.75pt;height:4.75pt;z-index:251664384;visibility:visible;mso-wrap-style:square;mso-wrap-distance-left:9pt;mso-wrap-distance-top:0;mso-wrap-distance-right:9pt;mso-wrap-distance-bottom:0;mso-position-horizontal:absolute;mso-position-horizontal-relative:text;mso-position-vertical:absolute;mso-position-vertical-relative:text" o:gfxdata="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">
+                <v:imagedata r:id="rId16" o:title=""/>
               </v:shape>
             </w:pict>
           </mc:Fallback>
@@ -6039,16 +6039,7 @@
           <w:szCs w:val="32"/>
           <w:cs/>
         </w:rPr>
-        <w:t xml:space="preserve">ข้าฯไม่มีและไม่ต้องการทนายความหรือผู้อื่นใดร่วมฟังการสอบสวน </w:t>
-      </w:r>
-      <w:r>
-        <w:rPr>
-          <w:rFonts w:ascii="TH SarabunPSK" w:hAnsi="TH SarabunPSK" w:cs="TH SarabunPSK"/>
-          <w:sz w:val="32"/>
-          <w:szCs w:val="32"/>
-          <w:cs/>
-        </w:rPr>
-        <w:t>ข้าฯทราบข้อกล่าวหาและสิทธิของผู้ต้องหาดีแล้ว</w:t>
+        <w:t>ข้าฯไม่มีและไม่ต้องการทนายความหรือผู้อื่นใดร่วมฟังการสอบสวน ข้าฯทราบข้อกล่าวหาและสิทธิของผู้ต้องหาดีแล้ว</w:t>
       </w:r>
       <w:r>
         <w:rPr>
@@ -6116,16 +6107,7 @@
           <w:szCs w:val="32"/>
           <w:cs/>
         </w:rPr>
-        <w:t xml:space="preserve"> </w:t>
-      </w:r>
-      <w:r>
-        <w:rPr>
-          <w:rFonts w:ascii="TH SarabunPSK" w:hAnsi="TH SarabunPSK" w:cs="TH SarabunPSK"/>
-          <w:sz w:val="32"/>
-          <w:szCs w:val="32"/>
-          <w:cs/>
-        </w:rPr>
-        <w:t xml:space="preserve">ด้วยความเต็มใจ </w:t>
+        <w:t xml:space="preserve"> ด้วยความเต็มใจ </w:t>
       </w:r>
       <w:r>
         <w:rPr>
@@ -6144,67 +6126,7 @@
           <w:szCs w:val="32"/>
           <w:cs/>
         </w:rPr>
-        <w:t>ทำหรือจัดให้ทำการ</w:t>
-      </w:r>
-      <w:proofErr w:type="spellStart"/>
-      <w:r>
-        <w:rPr>
-          <w:rFonts w:ascii="TH SarabunPSK" w:eastAsia="Angsana New" w:hAnsi="TH SarabunPSK" w:cs="TH SarabunPSK"/>
-          <w:sz w:val="32"/>
-          <w:szCs w:val="32"/>
-          <w:cs/>
-        </w:rPr>
-        <w:t>ใดๆ</w:t>
-      </w:r>
-      <w:proofErr w:type="spellEnd"/>
-      <w:r>
-        <w:rPr>
-          <w:rFonts w:ascii="TH SarabunPSK" w:eastAsia="Angsana New" w:hAnsi="TH SarabunPSK" w:cs="TH SarabunPSK"/>
-          <w:sz w:val="32"/>
-          <w:szCs w:val="32"/>
-          <w:cs/>
-        </w:rPr>
-        <w:t xml:space="preserve"> ซึ่งเป็นการให้คำมั่นสัญญา ขู่เข็ญ หลอกลวง ทรมาน ใช้กำลังบังคับ หรือกระทำโดยมิชอบประการ</w:t>
-      </w:r>
-      <w:proofErr w:type="spellStart"/>
-      <w:r>
-        <w:rPr>
-          <w:rFonts w:ascii="TH SarabunPSK" w:eastAsia="Angsana New" w:hAnsi="TH SarabunPSK" w:cs="TH SarabunPSK"/>
-          <w:sz w:val="32"/>
-          <w:szCs w:val="32"/>
-          <w:cs/>
-        </w:rPr>
-        <w:t>ใดๆ</w:t>
-      </w:r>
-      <w:proofErr w:type="spellEnd"/>
-      <w:r>
-        <w:rPr>
-          <w:rFonts w:ascii="TH SarabunPSK" w:eastAsia="Angsana New" w:hAnsi="TH SarabunPSK" w:cs="TH SarabunPSK"/>
-          <w:sz w:val="32"/>
-          <w:szCs w:val="32"/>
-          <w:cs/>
-        </w:rPr>
-        <w:t xml:space="preserve"> เพื่อจูงใจให้ข้าฯให้การอย่าง</w:t>
-      </w:r>
-      <w:proofErr w:type="spellStart"/>
-      <w:r>
-        <w:rPr>
-          <w:rFonts w:ascii="TH SarabunPSK" w:eastAsia="Angsana New" w:hAnsi="TH SarabunPSK" w:cs="TH SarabunPSK"/>
-          <w:sz w:val="32"/>
-          <w:szCs w:val="32"/>
-          <w:cs/>
-        </w:rPr>
-        <w:t>ใดๆ</w:t>
-      </w:r>
-      <w:proofErr w:type="spellEnd"/>
-      <w:r>
-        <w:rPr>
-          <w:rFonts w:ascii="TH SarabunPSK" w:eastAsia="Angsana New" w:hAnsi="TH SarabunPSK" w:cs="TH SarabunPSK"/>
-          <w:sz w:val="32"/>
-          <w:szCs w:val="32"/>
-          <w:cs/>
-        </w:rPr>
-        <w:t xml:space="preserve"> ในเรื่องที่ต้องหานี้</w:t>
+        <w:t>ทำหรือจัดให้ทำการใดๆ ซึ่งเป็นการให้คำมั่นสัญญา ขู่เข็ญ หลอกลวง ทรมาน ใช้กำลังบังคับ หรือกระทำโดยมิชอบประการใดๆ เพื่อจูงใจให้ข้าฯให้การอย่างใดๆ ในเรื่องที่ต้องหานี้</w:t>
       </w:r>
     </w:p>
     <w:p>
@@ -6259,27 +6181,7 @@
           <w:szCs w:val="32"/>
           <w:cs/>
         </w:rPr>
-        <w:t>และผู้ต้องหาเคยต้องหาหรือต้องโทษคดีอาญา</w:t>
-      </w:r>
-      <w:proofErr w:type="spellStart"/>
-      <w:r>
-        <w:rPr>
-          <w:rFonts w:ascii="TH SarabunPSK" w:hAnsi="TH SarabunPSK" w:cs="TH SarabunPSK" w:hint="cs"/>
-          <w:sz w:val="32"/>
-          <w:szCs w:val="32"/>
-          <w:cs/>
-        </w:rPr>
-        <w:t>ใดๆ</w:t>
-      </w:r>
-      <w:proofErr w:type="spellEnd"/>
-      <w:r>
-        <w:rPr>
-          <w:rFonts w:ascii="TH SarabunPSK" w:hAnsi="TH SarabunPSK" w:cs="TH SarabunPSK" w:hint="cs"/>
-          <w:sz w:val="32"/>
-          <w:szCs w:val="32"/>
-          <w:cs/>
-        </w:rPr>
-        <w:t xml:space="preserve"> มาก่อนหรือไม่</w:t>
+        <w:t>และผู้ต้องหาเคยต้องหาหรือต้องโทษคดีอาญาใดๆ มาก่อนหรือไม่</w:t>
       </w:r>
     </w:p>
     <w:p>
@@ -6431,8 +6333,8 @@
         </w:rPr>
         <w:tab/>
       </w:r>
-      <w:bookmarkStart w:id="0" w:name="BM2"/>
-      <w:bookmarkEnd w:id="0"/>
+      <w:bookmarkStart w:id="1" w:name="BM2"/>
+      <w:bookmarkEnd w:id="1"/>
       <w:r>
         <w:rPr>
           <w:rFonts w:ascii="TH SarabunPSK" w:hAnsi="TH SarabunPSK" w:cs="TH SarabunPSK"/>
@@ -7120,27 +7022,7 @@
           <w:szCs w:val="32"/>
           <w:cs/>
         </w:rPr>
-        <w:t>ผู้ต้องหาจะอ้างพยานบุคคล พยานเอกสารหรือวัตถุพยาน</w:t>
-      </w:r>
-      <w:proofErr w:type="spellStart"/>
-      <w:r>
-        <w:rPr>
-          <w:rFonts w:ascii="TH SarabunPSK" w:hAnsi="TH SarabunPSK" w:cs="TH SarabunPSK" w:hint="cs"/>
-          <w:sz w:val="32"/>
-          <w:szCs w:val="32"/>
-          <w:cs/>
-        </w:rPr>
-        <w:t>ใดๆ</w:t>
-      </w:r>
-      <w:proofErr w:type="spellEnd"/>
-      <w:r>
-        <w:rPr>
-          <w:rFonts w:ascii="TH SarabunPSK" w:hAnsi="TH SarabunPSK" w:cs="TH SarabunPSK" w:hint="cs"/>
-          <w:sz w:val="32"/>
-          <w:szCs w:val="32"/>
-          <w:cs/>
-        </w:rPr>
-        <w:t>หรือไม่</w:t>
+        <w:t>ผู้ต้องหาจะอ้างพยานบุคคล พยานเอกสารหรือวัตถุพยานใดๆหรือไม่</w:t>
       </w:r>
     </w:p>
     <w:p>
@@ -7177,19 +7059,8 @@
           <w:szCs w:val="32"/>
           <w:cs/>
         </w:rPr>
-        <w:t>ข้าฯไม่ขออ้างพยานบุคคล พยานเอกสารหรือวัตถุพยาน</w:t>
-      </w:r>
-      <w:proofErr w:type="spellStart"/>
-      <w:r>
-        <w:rPr>
-          <w:rFonts w:ascii="TH SarabunPSK" w:hAnsi="TH SarabunPSK" w:cs="TH SarabunPSK" w:hint="cs"/>
-          <w:sz w:val="32"/>
-          <w:szCs w:val="32"/>
-          <w:cs/>
-        </w:rPr>
-        <w:t>ใดๆ</w:t>
-      </w:r>
-      <w:proofErr w:type="spellEnd"/>
+        <w:t>ข้าฯไม่ขออ้างพยานบุคคล พยานเอกสารหรือวัตถุพยานใดๆ</w:t>
+      </w:r>
     </w:p>
     <w:p>
       <w:pPr>
@@ -7463,8 +7334,8 @@
         </w:rPr>
         <w:tab/>
       </w:r>
-      <w:bookmarkStart w:id="1" w:name="BMy"/>
-      <w:bookmarkEnd w:id="1"/>
+      <w:bookmarkStart w:id="2" w:name="BMy"/>
+      <w:bookmarkEnd w:id="2"/>
       <w:r>
         <w:rPr>
           <w:rFonts w:ascii="TH SarabunPSK" w:hAnsi="TH SarabunPSK" w:cs="TH SarabunPSK"/>
@@ -7649,11 +7520,18 @@
         <w:t>สอบสวน/พิมพ์/อ่าน</w:t>
       </w:r>
     </w:p>
+    <w:p>
+      <w:pPr>
+        <w:rPr>
+          <w:cs/>
+        </w:rPr>
+      </w:pPr>
+    </w:p>
     <w:sectPr>
-      <w:headerReference w:type="even" r:id="rId16"/>
-      <w:headerReference w:type="default" r:id="rId17"/>
-      <w:footerReference w:type="default" r:id="rId18"/>
-      <w:footerReference w:type="first" r:id="rId19"/>
+      <w:headerReference w:type="even" r:id="rId17"/>
+      <w:headerReference w:type="default" r:id="rId18"/>
+      <w:footerReference w:type="default" r:id="rId19"/>
+      <w:footerReference w:type="first" r:id="rId20"/>
       <w:pgSz w:w="11907" w:h="16840" w:code="9"/>
       <w:pgMar w:top="902" w:right="851" w:bottom="1021" w:left="964" w:header="720" w:footer="0" w:gutter="0"/>
       <w:pgNumType w:start="0"/>
@@ -7666,7 +7544,7 @@
 </file>
 
 <file path=word/endnotes.xml><?xml version="1.0" encoding="utf-8"?>
-<w:endnotes xmlns:wpc="http://schemas.microsoft.com/office/word/2010/wordprocessingCanvas" xmlns:cx="http://schemas.microsoft.com/office/drawing/2014/chartex" xmlns:cx1="http://schemas.microsoft.com/office/drawing/2015/9/8/chartex" xmlns:cx2="http://schemas.microsoft.com/office/drawing/2015/10/21/chartex" xmlns:cx3="http://schemas.microsoft.com/office/drawing/2016/5/9/chartex" xmlns:cx4="http://schemas.microsoft.com/office/drawing/2016/5/10/chartex" xmlns:cx5="http://schemas.microsoft.com/office/drawing/2016/5/11/chartex" xmlns:cx6="http://schemas.microsoft.com/office/drawing/2016/5/12/chartex" xmlns:cx7="http://schemas.microsoft.com/office/drawing/2016/5/13/chartex" xmlns:cx8="http://schemas.microsoft.com/office/drawing/2016/5/14/chartex" xmlns:mc="http://schemas.openxmlformats.org/markup-compatibility/2006" xmlns:aink="http://schemas.microsoft.com/office/drawing/2016/ink" xmlns:am3d="http://schemas.microsoft.com/office/drawing/2017/model3d" xmlns:o="urn:schemas-microsoft-com:office:office" xmlns:r="http://schemas.openxmlformats.org/officeDocument/2006/relationships" xmlns:m="http://schemas.openxmlformats.org/officeDocument/2006/math" xmlns:v="urn:schemas-microsoft-com:vml" xmlns:wp14="http://schemas.microsoft.com/office/word/2010/wordprocessingDrawing" xmlns:wp="http://schemas.openxmlformats.org/drawingml/2006/wordprocessingDrawing" xmlns:w10="urn:schemas-microsoft-com:office:word" xmlns:w="http://schemas.openxmlformats.org/wordprocessingml/2006/main" xmlns:w14="http://schemas.microsoft.com/office/word/2010/wordml" xmlns:w15="http://schemas.microsoft.com/office/word/2012/wordml" xmlns:w16cex="http://schemas.microsoft.com/office/word/2018/wordml/cex" xmlns:w16cid="http://schemas.microsoft.com/office/word/2016/wordml/cid" xmlns:w16="http://schemas.microsoft.com/office/word/2018/wordml" xmlns:w16se="http://schemas.microsoft.com/office/word/2015/wordml/symex" xmlns:wpg="http://schemas.microsoft.com/office/word/2010/wordprocessingGroup" xmlns:wpi="http://schemas.microsoft.com/office/word/2010/wordprocessingInk" xmlns:wne="http://schemas.microsoft.com/office/word/2006/wordml" xmlns:wps="http://schemas.microsoft.com/office/word/2010/wordprocessingShape" mc:Ignorable="w14 w15 w16se w16cid w16 w16cex wp14">
+<w:endnotes xmlns:wpc="http://schemas.microsoft.com/office/word/2010/wordprocessingCanvas" xmlns:mc="http://schemas.openxmlformats.org/markup-compatibility/2006" xmlns:o="urn:schemas-microsoft-com:office:office" xmlns:r="http://schemas.openxmlformats.org/officeDocument/2006/relationships" xmlns:m="http://schemas.openxmlformats.org/officeDocument/2006/math" xmlns:v="urn:schemas-microsoft-com:vml" xmlns:wp14="http://schemas.microsoft.com/office/word/2010/wordprocessingDrawing" xmlns:wp="http://schemas.openxmlformats.org/drawingml/2006/wordprocessingDrawing" xmlns:w10="urn:schemas-microsoft-com:office:word" xmlns:w="http://schemas.openxmlformats.org/wordprocessingml/2006/main" xmlns:w14="http://schemas.microsoft.com/office/word/2010/wordml" xmlns:w15="http://schemas.microsoft.com/office/word/2012/wordml" xmlns:wpg="http://schemas.microsoft.com/office/word/2010/wordprocessingGroup" xmlns:wpi="http://schemas.microsoft.com/office/word/2010/wordprocessingInk" xmlns:wne="http://schemas.microsoft.com/office/word/2006/wordml" xmlns:wps="http://schemas.microsoft.com/office/word/2010/wordprocessingShape" mc:Ignorable="w14 w15 wp14">
   <w:endnote w:type="separator" w:id="-1">
     <w:p>
       <w:r>
@@ -7685,7 +7563,7 @@
 </file>
 
 <file path=word/footer1.xml><?xml version="1.0" encoding="utf-8"?>
-<w:ftr xmlns:wpc="http://schemas.microsoft.com/office/word/2010/wordprocessingCanvas" xmlns:cx="http://schemas.microsoft.com/office/drawing/2014/chartex" xmlns:cx1="http://schemas.microsoft.com/office/drawing/2015/9/8/chartex" xmlns:cx2="http://schemas.microsoft.com/office/drawing/2015/10/21/chartex" xmlns:cx3="http://schemas.microsoft.com/office/drawing/2016/5/9/chartex" xmlns:cx4="http://schemas.microsoft.com/office/drawing/2016/5/10/chartex" xmlns:cx5="http://schemas.microsoft.com/office/drawing/2016/5/11/chartex" xmlns:cx6="http://schemas.microsoft.com/office/drawing/2016/5/12/chartex" xmlns:cx7="http://schemas.microsoft.com/office/drawing/2016/5/13/chartex" xmlns:cx8="http://schemas.microsoft.com/office/drawing/2016/5/14/chartex" xmlns:mc="http://schemas.openxmlformats.org/markup-compatibility/2006" xmlns:aink="http://schemas.microsoft.com/office/drawing/2016/ink" xmlns:am3d="http://schemas.microsoft.com/office/drawing/2017/model3d" xmlns:o="urn:schemas-microsoft-com:office:office" xmlns:r="http://schemas.openxmlformats.org/officeDocument/2006/relationships" xmlns:m="http://schemas.openxmlformats.org/officeDocument/2006/math" xmlns:v="urn:schemas-microsoft-com:vml" xmlns:wp14="http://schemas.microsoft.com/office/word/2010/wordprocessingDrawing" xmlns:wp="http://schemas.openxmlformats.org/drawingml/2006/wordprocessingDrawing" xmlns:w10="urn:schemas-microsoft-com:office:word" xmlns:w="http://schemas.openxmlformats.org/wordprocessingml/2006/main" xmlns:w14="http://schemas.microsoft.com/office/word/2010/wordml" xmlns:w15="http://schemas.microsoft.com/office/word/2012/wordml" xmlns:w16cex="http://schemas.microsoft.com/office/word/2018/wordml/cex" xmlns:w16cid="http://schemas.microsoft.com/office/word/2016/wordml/cid" xmlns:w16="http://schemas.microsoft.com/office/word/2018/wordml" xmlns:w16se="http://schemas.microsoft.com/office/word/2015/wordml/symex" xmlns:wpg="http://schemas.microsoft.com/office/word/2010/wordprocessingGroup" xmlns:wpi="http://schemas.microsoft.com/office/word/2010/wordprocessingInk" xmlns:wne="http://schemas.microsoft.com/office/word/2006/wordml" xmlns:wps="http://schemas.microsoft.com/office/word/2010/wordprocessingShape" mc:Ignorable="w14 w15 w16se w16cid w16 w16cex wp14">
+<w:ftr xmlns:wpc="http://schemas.microsoft.com/office/word/2010/wordprocessingCanvas" xmlns:mc="http://schemas.openxmlformats.org/markup-compatibility/2006" xmlns:o="urn:schemas-microsoft-com:office:office" xmlns:r="http://schemas.openxmlformats.org/officeDocument/2006/relationships" xmlns:m="http://schemas.openxmlformats.org/officeDocument/2006/math" xmlns:v="urn:schemas-microsoft-com:vml" xmlns:wp14="http://schemas.microsoft.com/office/word/2010/wordprocessingDrawing" xmlns:wp="http://schemas.openxmlformats.org/drawingml/2006/wordprocessingDrawing" xmlns:w10="urn:schemas-microsoft-com:office:word" xmlns:w="http://schemas.openxmlformats.org/wordprocessingml/2006/main" xmlns:w14="http://schemas.microsoft.com/office/word/2010/wordml" xmlns:w15="http://schemas.microsoft.com/office/word/2012/wordml" xmlns:wpg="http://schemas.microsoft.com/office/word/2010/wordprocessingGroup" xmlns:wpi="http://schemas.microsoft.com/office/word/2010/wordprocessingInk" xmlns:wne="http://schemas.microsoft.com/office/word/2006/wordml" xmlns:wps="http://schemas.microsoft.com/office/word/2010/wordprocessingShape" mc:Ignorable="w14 w15 wp14">
   <w:p>
     <w:pPr>
       <w:pStyle w:val="Footer"/>
@@ -7706,7 +7584,7 @@
 </file>
 
 <file path=word/footer2.xml><?xml version="1.0" encoding="utf-8"?>
-<w:ftr xmlns:wpc="http://schemas.microsoft.com/office/word/2010/wordprocessingCanvas" xmlns:cx="http://schemas.microsoft.com/office/drawing/2014/chartex" xmlns:cx1="http://schemas.microsoft.com/office/drawing/2015/9/8/chartex" xmlns:cx2="http://schemas.microsoft.com/office/drawing/2015/10/21/chartex" xmlns:cx3="http://schemas.microsoft.com/office/drawing/2016/5/9/chartex" xmlns:cx4="http://schemas.microsoft.com/office/drawing/2016/5/10/chartex" xmlns:cx5="http://schemas.microsoft.com/office/drawing/2016/5/11/chartex" xmlns:cx6="http://schemas.microsoft.com/office/drawing/2016/5/12/chartex" xmlns:cx7="http://schemas.microsoft.com/office/drawing/2016/5/13/chartex" xmlns:cx8="http://schemas.microsoft.com/office/drawing/2016/5/14/chartex" xmlns:mc="http://schemas.openxmlformats.org/markup-compatibility/2006" xmlns:aink="http://schemas.microsoft.com/office/drawing/2016/ink" xmlns:am3d="http://schemas.microsoft.com/office/drawing/2017/model3d" xmlns:o="urn:schemas-microsoft-com:office:office" xmlns:r="http://schemas.openxmlformats.org/officeDocument/2006/relationships" xmlns:m="http://schemas.openxmlformats.org/officeDocument/2006/math" xmlns:v="urn:schemas-microsoft-com:vml" xmlns:wp14="http://schemas.microsoft.com/office/word/2010/wordprocessingDrawing" xmlns:wp="http://schemas.openxmlformats.org/drawingml/2006/wordprocessingDrawing" xmlns:w10="urn:schemas-microsoft-com:office:word" xmlns:w="http://schemas.openxmlformats.org/wordprocessingml/2006/main" xmlns:w14="http://schemas.microsoft.com/office/word/2010/wordml" xmlns:w15="http://schemas.microsoft.com/office/word/2012/wordml" xmlns:w16cex="http://schemas.microsoft.com/office/word/2018/wordml/cex" xmlns:w16cid="http://schemas.microsoft.com/office/word/2016/wordml/cid" xmlns:w16="http://schemas.microsoft.com/office/word/2018/wordml" xmlns:w16se="http://schemas.microsoft.com/office/word/2015/wordml/symex" xmlns:wpg="http://schemas.microsoft.com/office/word/2010/wordprocessingGroup" xmlns:wpi="http://schemas.microsoft.com/office/word/2010/wordprocessingInk" xmlns:wne="http://schemas.microsoft.com/office/word/2006/wordml" xmlns:wps="http://schemas.microsoft.com/office/word/2010/wordprocessingShape" mc:Ignorable="w14 w15 w16se w16cid w16 w16cex wp14">
+<w:ftr xmlns:wpc="http://schemas.microsoft.com/office/word/2010/wordprocessingCanvas" xmlns:mc="http://schemas.openxmlformats.org/markup-compatibility/2006" xmlns:o="urn:schemas-microsoft-com:office:office" xmlns:r="http://schemas.openxmlformats.org/officeDocument/2006/relationships" xmlns:m="http://schemas.openxmlformats.org/officeDocument/2006/math" xmlns:v="urn:schemas-microsoft-com:vml" xmlns:wp14="http://schemas.microsoft.com/office/word/2010/wordprocessingDrawing" xmlns:wp="http://schemas.openxmlformats.org/drawingml/2006/wordprocessingDrawing" xmlns:w10="urn:schemas-microsoft-com:office:word" xmlns:w="http://schemas.openxmlformats.org/wordprocessingml/2006/main" xmlns:w14="http://schemas.microsoft.com/office/word/2010/wordml" xmlns:w15="http://schemas.microsoft.com/office/word/2012/wordml" xmlns:wpg="http://schemas.microsoft.com/office/word/2010/wordprocessingGroup" xmlns:wpi="http://schemas.microsoft.com/office/word/2010/wordprocessingInk" xmlns:wne="http://schemas.microsoft.com/office/word/2006/wordml" xmlns:wps="http://schemas.microsoft.com/office/word/2010/wordprocessingShape" mc:Ignorable="w14 w15 wp14">
   <w:p>
     <w:pPr>
       <w:pStyle w:val="Footer"/>
@@ -7732,7 +7610,7 @@
 </file>
 
 <file path=word/footnotes.xml><?xml version="1.0" encoding="utf-8"?>
-<w:footnotes xmlns:wpc="http://schemas.microsoft.com/office/word/2010/wordprocessingCanvas" xmlns:cx="http://schemas.microsoft.com/office/drawing/2014/chartex" xmlns:cx1="http://schemas.microsoft.com/office/drawing/2015/9/8/chartex" xmlns:cx2="http://schemas.microsoft.com/office/drawing/2015/10/21/chartex" xmlns:cx3="http://schemas.microsoft.com/office/drawing/2016/5/9/chartex" xmlns:cx4="http://schemas.microsoft.com/office/drawing/2016/5/10/chartex" xmlns:cx5="http://schemas.microsoft.com/office/drawing/2016/5/11/chartex" xmlns:cx6="http://schemas.microsoft.com/office/drawing/2016/5/12/chartex" xmlns:cx7="http://schemas.microsoft.com/office/drawing/2016/5/13/chartex" xmlns:cx8="http://schemas.microsoft.com/office/drawing/2016/5/14/chartex" xmlns:mc="http://schemas.openxmlformats.org/markup-compatibility/2006" xmlns:aink="http://schemas.microsoft.com/office/drawing/2016/ink" xmlns:am3d="http://schemas.microsoft.com/office/drawing/2017/model3d" xmlns:o="urn:schemas-microsoft-com:office:office" xmlns:r="http://schemas.openxmlformats.org/officeDocument/2006/relationships" xmlns:m="http://schemas.openxmlformats.org/officeDocument/2006/math" xmlns:v="urn:schemas-microsoft-com:vml" xmlns:wp14="http://schemas.microsoft.com/office/word/2010/wordprocessingDrawing" xmlns:wp="http://schemas.openxmlformats.org/drawingml/2006/wordprocessingDrawing" xmlns:w10="urn:schemas-microsoft-com:office:word" xmlns:w="http://schemas.openxmlformats.org/wordprocessingml/2006/main" xmlns:w14="http://schemas.microsoft.com/office/word/2010/wordml" xmlns:w15="http://schemas.microsoft.com/office/word/2012/wordml" xmlns:w16cex="http://schemas.microsoft.com/office/word/2018/wordml/cex" xmlns:w16cid="http://schemas.microsoft.com/office/word/2016/wordml/cid" xmlns:w16="http://schemas.microsoft.com/office/word/2018/wordml" xmlns:w16se="http://schemas.microsoft.com/office/word/2015/wordml/symex" xmlns:wpg="http://schemas.microsoft.com/office/word/2010/wordprocessingGroup" xmlns:wpi="http://schemas.microsoft.com/office/word/2010/wordprocessingInk" xmlns:wne="http://schemas.microsoft.com/office/word/2006/wordml" xmlns:wps="http://schemas.microsoft.com/office/word/2010/wordprocessingShape" mc:Ignorable="w14 w15 w16se w16cid w16 w16cex wp14">
+<w:footnotes xmlns:wpc="http://schemas.microsoft.com/office/word/2010/wordprocessingCanvas" xmlns:mc="http://schemas.openxmlformats.org/markup-compatibility/2006" xmlns:o="urn:schemas-microsoft-com:office:office" xmlns:r="http://schemas.openxmlformats.org/officeDocument/2006/relationships" xmlns:m="http://schemas.openxmlformats.org/officeDocument/2006/math" xmlns:v="urn:schemas-microsoft-com:vml" xmlns:wp14="http://schemas.microsoft.com/office/word/2010/wordprocessingDrawing" xmlns:wp="http://schemas.openxmlformats.org/drawingml/2006/wordprocessingDrawing" xmlns:w10="urn:schemas-microsoft-com:office:word" xmlns:w="http://schemas.openxmlformats.org/wordprocessingml/2006/main" xmlns:w14="http://schemas.microsoft.com/office/word/2010/wordml" xmlns:w15="http://schemas.microsoft.com/office/word/2012/wordml" xmlns:wpg="http://schemas.microsoft.com/office/word/2010/wordprocessingGroup" xmlns:wpi="http://schemas.microsoft.com/office/word/2010/wordprocessingInk" xmlns:wne="http://schemas.microsoft.com/office/word/2006/wordml" xmlns:wps="http://schemas.microsoft.com/office/word/2010/wordprocessingShape" mc:Ignorable="w14 w15 wp14">
   <w:footnote w:type="separator" w:id="-1">
     <w:p>
       <w:r>
@@ -7751,7 +7629,7 @@
 </file>
 
 <file path=word/header1.xml><?xml version="1.0" encoding="utf-8"?>
-<w:hdr xmlns:wpc="http://schemas.microsoft.com/office/word/2010/wordprocessingCanvas" xmlns:cx="http://schemas.microsoft.com/office/drawing/2014/chartex" xmlns:cx1="http://schemas.microsoft.com/office/drawing/2015/9/8/chartex" xmlns:cx2="http://schemas.microsoft.com/office/drawing/2015/10/21/chartex" xmlns:cx3="http://schemas.microsoft.com/office/drawing/2016/5/9/chartex" xmlns:cx4="http://schemas.microsoft.com/office/drawing/2016/5/10/chartex" xmlns:cx5="http://schemas.microsoft.com/office/drawing/2016/5/11/chartex" xmlns:cx6="http://schemas.microsoft.com/office/drawing/2016/5/12/chartex" xmlns:cx7="http://schemas.microsoft.com/office/drawing/2016/5/13/chartex" xmlns:cx8="http://schemas.microsoft.com/office/drawing/2016/5/14/chartex" xmlns:mc="http://schemas.openxmlformats.org/markup-compatibility/2006" xmlns:aink="http://schemas.microsoft.com/office/drawing/2016/ink" xmlns:am3d="http://schemas.microsoft.com/office/drawing/2017/model3d" xmlns:o="urn:schemas-microsoft-com:office:office" xmlns:r="http://schemas.openxmlformats.org/officeDocument/2006/relationships" xmlns:m="http://schemas.openxmlformats.org/officeDocument/2006/math" xmlns:v="urn:schemas-microsoft-com:vml" xmlns:wp14="http://schemas.microsoft.com/office/word/2010/wordprocessingDrawing" xmlns:wp="http://schemas.openxmlformats.org/drawingml/2006/wordprocessingDrawing" xmlns:w10="urn:schemas-microsoft-com:office:word" xmlns:w="http://schemas.openxmlformats.org/wordprocessingml/2006/main" xmlns:w14="http://schemas.microsoft.com/office/word/2010/wordml" xmlns:w15="http://schemas.microsoft.com/office/word/2012/wordml" xmlns:w16cex="http://schemas.microsoft.com/office/word/2018/wordml/cex" xmlns:w16cid="http://schemas.microsoft.com/office/word/2016/wordml/cid" xmlns:w16="http://schemas.microsoft.com/office/word/2018/wordml" xmlns:w16se="http://schemas.microsoft.com/office/word/2015/wordml/symex" xmlns:wpg="http://schemas.microsoft.com/office/word/2010/wordprocessingGroup" xmlns:wpi="http://schemas.microsoft.com/office/word/2010/wordprocessingInk" xmlns:wne="http://schemas.microsoft.com/office/word/2006/wordml" xmlns:wps="http://schemas.microsoft.com/office/word/2010/wordprocessingShape" mc:Ignorable="w14 w15 w16se w16cid w16 w16cex wp14">
+<w:hdr xmlns:wpc="http://schemas.microsoft.com/office/word/2010/wordprocessingCanvas" xmlns:mc="http://schemas.openxmlformats.org/markup-compatibility/2006" xmlns:o="urn:schemas-microsoft-com:office:office" xmlns:r="http://schemas.openxmlformats.org/officeDocument/2006/relationships" xmlns:m="http://schemas.openxmlformats.org/officeDocument/2006/math" xmlns:v="urn:schemas-microsoft-com:vml" xmlns:wp14="http://schemas.microsoft.com/office/word/2010/wordprocessingDrawing" xmlns:wp="http://schemas.openxmlformats.org/drawingml/2006/wordprocessingDrawing" xmlns:w10="urn:schemas-microsoft-com:office:word" xmlns:w="http://schemas.openxmlformats.org/wordprocessingml/2006/main" xmlns:w14="http://schemas.microsoft.com/office/word/2010/wordml" xmlns:w15="http://schemas.microsoft.com/office/word/2012/wordml" xmlns:wpg="http://schemas.microsoft.com/office/word/2010/wordprocessingGroup" xmlns:wpi="http://schemas.microsoft.com/office/word/2010/wordprocessingInk" xmlns:wne="http://schemas.microsoft.com/office/word/2006/wordml" xmlns:wps="http://schemas.microsoft.com/office/word/2010/wordprocessingShape" mc:Ignorable="w14 w15 wp14">
   <w:p>
     <w:pPr>
       <w:pStyle w:val="Header"/>
@@ -7770,7 +7648,7 @@
       <mc:AlternateContent>
         <mc:Choice Requires="wps">
           <w:drawing>
-            <wp:anchor distT="0" distB="0" distL="114300" distR="114300" simplePos="0" relativeHeight="251657216" behindDoc="1" locked="0" layoutInCell="0" allowOverlap="1" wp14:anchorId="37855D0C" wp14:editId="7B464E7B">
+            <wp:anchor distT="0" distB="0" distL="114300" distR="114300" simplePos="0" relativeHeight="251659264" behindDoc="1" locked="0" layoutInCell="0" allowOverlap="1" wp14:anchorId="641F7ACE" wp14:editId="26B721AE">
               <wp:simplePos x="0" y="0"/>
               <wp:positionH relativeFrom="column">
                 <wp:posOffset>342900</wp:posOffset>
@@ -8552,7 +8430,7 @@
         </mc:Choice>
         <mc:Fallback>
           <w:pict>
-            <v:rect w14:anchorId="37855D0C" id="Rectangle 1" o:spid="_x0000_s1027" style="position:absolute;margin-left:27pt;margin-top:9.5pt;width:477pt;height:742.35pt;z-index:-251659264;visibility:visible;mso-wrap-style:square;mso-width-percent:0;mso-height-percent:0;mso-wrap-distance-left:9pt;mso-wrap-distance-top:0;mso-wrap-distance-right:9pt;mso-wrap-distance-bottom:0;mso-position-horizontal:absolute;mso-position-horizontal-relative:text;mso-position-vertical:absolute;mso-position-vertical-relative:text;mso-width-percent:0;mso-height-percent:0;mso-width-relative:page;mso-height-relative:page;v-text-anchor:top" o:gfxdata="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" o:allowincell="f" filled="f" stroked="f" strokecolor="red" strokeweight="1pt">
+            <v:rect w14:anchorId="641F7ACE" id="Rectangle 1" o:spid="_x0000_s1027" style="position:absolute;margin-left:27pt;margin-top:9.5pt;width:477pt;height:742.35pt;z-index:-251657216;visibility:visible;mso-wrap-style:square;mso-width-percent:0;mso-height-percent:0;mso-wrap-distance-left:9pt;mso-wrap-distance-top:0;mso-wrap-distance-right:9pt;mso-wrap-distance-bottom:0;mso-position-horizontal:absolute;mso-position-horizontal-relative:text;mso-position-vertical:absolute;mso-position-vertical-relative:text;mso-width-percent:0;mso-height-percent:0;mso-width-relative:page;mso-height-relative:page;v-text-anchor:top" o:gfxdata="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" o:allowincell="f" filled="f" stroked="f" strokecolor="red" strokeweight="1pt">
               <v:textbox inset="1pt,1pt,1pt,1pt">
                 <w:txbxContent>
                   <w:tbl>
@@ -9269,7 +9147,7 @@
 </file>
 
 <file path=word/header2.xml><?xml version="1.0" encoding="utf-8"?>
-<w:hdr xmlns:wpc="http://schemas.microsoft.com/office/word/2010/wordprocessingCanvas" xmlns:cx="http://schemas.microsoft.com/office/drawing/2014/chartex" xmlns:cx1="http://schemas.microsoft.com/office/drawing/2015/9/8/chartex" xmlns:cx2="http://schemas.microsoft.com/office/drawing/2015/10/21/chartex" xmlns:cx3="http://schemas.microsoft.com/office/drawing/2016/5/9/chartex" xmlns:cx4="http://schemas.microsoft.com/office/drawing/2016/5/10/chartex" xmlns:cx5="http://schemas.microsoft.com/office/drawing/2016/5/11/chartex" xmlns:cx6="http://schemas.microsoft.com/office/drawing/2016/5/12/chartex" xmlns:cx7="http://schemas.microsoft.com/office/drawing/2016/5/13/chartex" xmlns:cx8="http://schemas.microsoft.com/office/drawing/2016/5/14/chartex" xmlns:mc="http://schemas.openxmlformats.org/markup-compatibility/2006" xmlns:aink="http://schemas.microsoft.com/office/drawing/2016/ink" xmlns:am3d="http://schemas.microsoft.com/office/drawing/2017/model3d" xmlns:o="urn:schemas-microsoft-com:office:office" xmlns:r="http://schemas.openxmlformats.org/officeDocument/2006/relationships" xmlns:m="http://schemas.openxmlformats.org/officeDocument/2006/math" xmlns:v="urn:schemas-microsoft-com:vml" xmlns:wp14="http://schemas.microsoft.com/office/word/2010/wordprocessingDrawing" xmlns:wp="http://schemas.openxmlformats.org/drawingml/2006/wordprocessingDrawing" xmlns:w10="urn:schemas-microsoft-com:office:word" xmlns:w="http://schemas.openxmlformats.org/wordprocessingml/2006/main" xmlns:w14="http://schemas.microsoft.com/office/word/2010/wordml" xmlns:w15="http://schemas.microsoft.com/office/word/2012/wordml" xmlns:w16cex="http://schemas.microsoft.com/office/word/2018/wordml/cex" xmlns:w16cid="http://schemas.microsoft.com/office/word/2016/wordml/cid" xmlns:w16="http://schemas.microsoft.com/office/word/2018/wordml" xmlns:w16se="http://schemas.microsoft.com/office/word/2015/wordml/symex" xmlns:wpg="http://schemas.microsoft.com/office/word/2010/wordprocessingGroup" xmlns:wpi="http://schemas.microsoft.com/office/word/2010/wordprocessingInk" xmlns:wne="http://schemas.microsoft.com/office/word/2006/wordml" xmlns:wps="http://schemas.microsoft.com/office/word/2010/wordprocessingShape" mc:Ignorable="w14 w15 w16se w16cid w16 w16cex wp14">
+<w:hdr xmlns:wpc="http://schemas.microsoft.com/office/word/2010/wordprocessingCanvas" xmlns:mc="http://schemas.openxmlformats.org/markup-compatibility/2006" xmlns:o="urn:schemas-microsoft-com:office:office" xmlns:r="http://schemas.openxmlformats.org/officeDocument/2006/relationships" xmlns:m="http://schemas.openxmlformats.org/officeDocument/2006/math" xmlns:v="urn:schemas-microsoft-com:vml" xmlns:wp14="http://schemas.microsoft.com/office/word/2010/wordprocessingDrawing" xmlns:wp="http://schemas.openxmlformats.org/drawingml/2006/wordprocessingDrawing" xmlns:w10="urn:schemas-microsoft-com:office:word" xmlns:w="http://schemas.openxmlformats.org/wordprocessingml/2006/main" xmlns:w14="http://schemas.microsoft.com/office/word/2010/wordml" xmlns:w15="http://schemas.microsoft.com/office/word/2012/wordml" xmlns:wpg="http://schemas.microsoft.com/office/word/2010/wordprocessingGroup" xmlns:wpi="http://schemas.microsoft.com/office/word/2010/wordprocessingInk" xmlns:wne="http://schemas.microsoft.com/office/word/2006/wordml" xmlns:wps="http://schemas.microsoft.com/office/word/2010/wordprocessingShape" mc:Ignorable="w14 w15 wp14">
   <w:p>
     <w:pPr>
       <w:pStyle w:val="Header"/>
@@ -9288,7 +9166,7 @@
       <mc:AlternateContent>
         <mc:Choice Requires="wps">
           <w:drawing>
-            <wp:anchor distT="0" distB="0" distL="114300" distR="114300" simplePos="0" relativeHeight="251658240" behindDoc="1" locked="0" layoutInCell="0" allowOverlap="1" wp14:anchorId="124F599F" wp14:editId="2E61031D">
+            <wp:anchor distT="0" distB="0" distL="114300" distR="114300" simplePos="0" relativeHeight="251660288" behindDoc="1" locked="0" layoutInCell="0" allowOverlap="1" wp14:anchorId="5A93D8D1" wp14:editId="74F1A423">
               <wp:simplePos x="0" y="0"/>
               <wp:positionH relativeFrom="column">
                 <wp:posOffset>0</wp:posOffset>
@@ -9893,7 +9771,7 @@
         </mc:Choice>
         <mc:Fallback>
           <w:pict>
-            <v:rect w14:anchorId="124F599F" id="_x0000_s1028" style="position:absolute;margin-left:0;margin-top:9.5pt;width:467pt;height:742.35pt;z-index:-251658240;visibility:visible;mso-wrap-style:square;mso-width-percent:0;mso-height-percent:0;mso-wrap-distance-left:9pt;mso-wrap-distance-top:0;mso-wrap-distance-right:9pt;mso-wrap-distance-bottom:0;mso-position-horizontal:absolute;mso-position-horizontal-relative:text;mso-position-vertical:absolute;mso-position-vertical-relative:text;mso-width-percent:0;mso-height-percent:0;mso-width-relative:page;mso-height-relative:page;v-text-anchor:top" o:gfxdata="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" o:allowincell="f" filled="f" stroked="f" strokecolor="red" strokeweight="1pt">
+            <v:rect w14:anchorId="5A93D8D1" id="_x0000_s1028" style="position:absolute;margin-left:0;margin-top:9.5pt;width:467pt;height:742.35pt;z-index:-251656192;visibility:visible;mso-wrap-style:square;mso-width-percent:0;mso-height-percent:0;mso-wrap-distance-left:9pt;mso-wrap-distance-top:0;mso-wrap-distance-right:9pt;mso-wrap-distance-bottom:0;mso-position-horizontal:absolute;mso-position-horizontal-relative:text;mso-position-vertical:absolute;mso-position-vertical-relative:text;mso-width-percent:0;mso-height-percent:0;mso-width-relative:page;mso-height-relative:page;v-text-anchor:top" o:gfxdata="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" o:allowincell="f" filled="f" stroked="f" strokecolor="red" strokeweight="1pt">
               <v:textbox inset="1pt,1pt,1pt,1pt">
                 <w:txbxContent>
                   <w:tbl>
@@ -10433,27 +10311,33 @@
 </file>
 
 <file path=word/styles.xml><?xml version="1.0" encoding="utf-8"?>
-<w:styles xmlns:mc="http://schemas.openxmlformats.org/markup-compatibility/2006" xmlns:r="http://schemas.openxmlformats.org/officeDocument/2006/relationships" xmlns:w="http://schemas.openxmlformats.org/wordprocessingml/2006/main" xmlns:w14="http://schemas.microsoft.com/office/word/2010/wordml" xmlns:w15="http://schemas.microsoft.com/office/word/2012/wordml" xmlns:w16cex="http://schemas.microsoft.com/office/word/2018/wordml/cex" xmlns:w16cid="http://schemas.microsoft.com/office/word/2016/wordml/cid" xmlns:w16="http://schemas.microsoft.com/office/word/2018/wordml" xmlns:w16se="http://schemas.microsoft.com/office/word/2015/wordml/symex" mc:Ignorable="w14 w15 w16se w16cid w16 w16cex">
+<w:styles xmlns:mc="http://schemas.openxmlformats.org/markup-compatibility/2006" xmlns:r="http://schemas.openxmlformats.org/officeDocument/2006/relationships" xmlns:w="http://schemas.openxmlformats.org/wordprocessingml/2006/main" xmlns:w14="http://schemas.microsoft.com/office/word/2010/wordml" xmlns:w15="http://schemas.microsoft.com/office/word/2012/wordml" mc:Ignorable="w14 w15">
   <w:docDefaults>
     <w:rPrDefault>
       <w:rPr>
-        <w:rFonts w:ascii="Times New Roman" w:eastAsia="Times New Roman" w:hAnsi="Times New Roman" w:cs="Times New Roman"/>
+        <w:rFonts w:asciiTheme="minorHAnsi" w:eastAsiaTheme="minorHAnsi" w:hAnsiTheme="minorHAnsi" w:cstheme="minorBidi"/>
+        <w:sz w:val="22"/>
+        <w:szCs w:val="28"/>
         <w:lang w:val="en-US" w:eastAsia="en-US" w:bidi="th-TH"/>
       </w:rPr>
     </w:rPrDefault>
-    <w:pPrDefault/>
+    <w:pPrDefault>
+      <w:pPr>
+        <w:spacing w:after="160" w:line="259" w:lineRule="auto"/>
+      </w:pPr>
+    </w:pPrDefault>
   </w:docDefaults>
-  <w:latentStyles w:defLockedState="0" w:defUIPriority="99" w:defSemiHidden="0" w:defUnhideWhenUsed="0" w:defQFormat="0" w:count="376">
+  <w:latentStyles w:defLockedState="0" w:defUIPriority="99" w:defSemiHidden="0" w:defUnhideWhenUsed="0" w:defQFormat="0" w:count="371">
     <w:lsdException w:name="Normal" w:uiPriority="0" w:qFormat="1"/>
-    <w:lsdException w:name="heading 1" w:uiPriority="9" w:qFormat="1"/>
-    <w:lsdException w:name="heading 2" w:uiPriority="9" w:qFormat="1"/>
-    <w:lsdException w:name="heading 3" w:uiPriority="9" w:qFormat="1"/>
-    <w:lsdException w:name="heading 4" w:uiPriority="9" w:qFormat="1"/>
-    <w:lsdException w:name="heading 5" w:uiPriority="9" w:qFormat="1"/>
-    <w:lsdException w:name="heading 6" w:uiPriority="9" w:qFormat="1"/>
-    <w:lsdException w:name="heading 7" w:uiPriority="9" w:qFormat="1"/>
-    <w:lsdException w:name="heading 8" w:uiPriority="9" w:qFormat="1"/>
-    <w:lsdException w:name="heading 9" w:uiPriority="9" w:qFormat="1"/>
+    <w:lsdException w:name="heading 1" w:uiPriority="0" w:qFormat="1"/>
+    <w:lsdException w:name="heading 2" w:semiHidden="1" w:uiPriority="0" w:unhideWhenUsed="1" w:qFormat="1"/>
+    <w:lsdException w:name="heading 3" w:semiHidden="1" w:uiPriority="0" w:unhideWhenUsed="1" w:qFormat="1"/>
+    <w:lsdException w:name="heading 4" w:semiHidden="1" w:uiPriority="0" w:unhideWhenUsed="1" w:qFormat="1"/>
+    <w:lsdException w:name="heading 5" w:semiHidden="1" w:uiPriority="0" w:unhideWhenUsed="1" w:qFormat="1"/>
+    <w:lsdException w:name="heading 6" w:semiHidden="1" w:uiPriority="0" w:unhideWhenUsed="1" w:qFormat="1"/>
+    <w:lsdException w:name="heading 7" w:semiHidden="1" w:uiPriority="0" w:unhideWhenUsed="1" w:qFormat="1"/>
+    <w:lsdException w:name="heading 8" w:semiHidden="1" w:uiPriority="0" w:unhideWhenUsed="1" w:qFormat="1"/>
+    <w:lsdException w:name="heading 9" w:semiHidden="1" w:uiPriority="0" w:unhideWhenUsed="1" w:qFormat="1"/>
     <w:lsdException w:name="index 1" w:semiHidden="1" w:unhideWhenUsed="1"/>
     <w:lsdException w:name="index 2" w:semiHidden="1" w:unhideWhenUsed="1"/>
     <w:lsdException w:name="index 3" w:semiHidden="1" w:unhideWhenUsed="1"/>
@@ -10475,7 +10359,7 @@
     <w:lsdException w:name="Normal Indent" w:semiHidden="1" w:unhideWhenUsed="1"/>
     <w:lsdException w:name="footnote text" w:semiHidden="1" w:unhideWhenUsed="1"/>
     <w:lsdException w:name="annotation text" w:semiHidden="1" w:unhideWhenUsed="1"/>
-    <w:lsdException w:name="header" w:semiHidden="1" w:unhideWhenUsed="1"/>
+    <w:lsdException w:name="header" w:semiHidden="1" w:uiPriority="0" w:unhideWhenUsed="1"/>
     <w:lsdException w:name="footer" w:semiHidden="1" w:unhideWhenUsed="1"/>
     <w:lsdException w:name="index heading" w:semiHidden="1" w:unhideWhenUsed="1"/>
     <w:lsdException w:name="caption" w:semiHidden="1" w:uiPriority="35" w:unhideWhenUsed="1" w:qFormat="1"/>
@@ -10815,17 +10699,16 @@
     <w:lsdException w:name="List Table 5 Dark Accent 6" w:uiPriority="50"/>
     <w:lsdException w:name="List Table 6 Colorful Accent 6" w:uiPriority="51"/>
     <w:lsdException w:name="List Table 7 Colorful Accent 6" w:uiPriority="52"/>
-    <w:lsdException w:name="Mention" w:semiHidden="1" w:unhideWhenUsed="1"/>
-    <w:lsdException w:name="Smart Hyperlink" w:semiHidden="1" w:unhideWhenUsed="1"/>
-    <w:lsdException w:name="Hashtag" w:semiHidden="1" w:unhideWhenUsed="1"/>
-    <w:lsdException w:name="Unresolved Mention" w:semiHidden="1" w:unhideWhenUsed="1"/>
-    <w:lsdException w:name="Smart Link" w:semiHidden="1" w:unhideWhenUsed="1"/>
   </w:latentStyles>
   <w:style w:type="paragraph" w:default="1" w:styleId="Normal">
     <w:name w:val="Normal"/>
     <w:qFormat/>
+    <w:rsid w:val="00313811"/>
+    <w:pPr>
+      <w:spacing w:after="0" w:line="240" w:lineRule="auto"/>
+    </w:pPr>
     <w:rPr>
-      <w:rFonts w:ascii="CordiaUPC" w:hAnsi="CordiaUPC" w:cs="CordiaUPC"/>
+      <w:rFonts w:ascii="CordiaUPC" w:eastAsia="Times New Roman" w:hAnsi="CordiaUPC" w:cs="CordiaUPC"/>
       <w:color w:val="000000"/>
       <w:sz w:val="30"/>
       <w:szCs w:val="30"/>
@@ -10835,7 +10718,9 @@
     <w:name w:val="heading 1"/>
     <w:basedOn w:val="Normal"/>
     <w:next w:val="Normal"/>
+    <w:link w:val="Heading1Char"/>
     <w:qFormat/>
+    <w:rsid w:val="00313811"/>
     <w:pPr>
       <w:keepNext/>
       <w:spacing w:line="420" w:lineRule="exact"/>
@@ -10855,7 +10740,9 @@
     <w:name w:val="heading 2"/>
     <w:basedOn w:val="Normal"/>
     <w:next w:val="Normal"/>
+    <w:link w:val="Heading2Char"/>
     <w:qFormat/>
+    <w:rsid w:val="00313811"/>
     <w:pPr>
       <w:keepNext/>
       <w:spacing w:line="420" w:lineRule="exact"/>
@@ -10876,7 +10763,9 @@
     <w:name w:val="heading 3"/>
     <w:basedOn w:val="Normal"/>
     <w:next w:val="Normal"/>
+    <w:link w:val="Heading3Char"/>
     <w:qFormat/>
+    <w:rsid w:val="00313811"/>
     <w:pPr>
       <w:keepNext/>
       <w:spacing w:line="420" w:lineRule="exact"/>
@@ -10897,7 +10786,9 @@
     <w:name w:val="heading 4"/>
     <w:basedOn w:val="Normal"/>
     <w:next w:val="Normal"/>
+    <w:link w:val="Heading4Char"/>
     <w:qFormat/>
+    <w:rsid w:val="00313811"/>
     <w:pPr>
       <w:keepNext/>
       <w:spacing w:line="420" w:lineRule="exact"/>
@@ -10917,7 +10808,9 @@
     <w:name w:val="heading 5"/>
     <w:basedOn w:val="Normal"/>
     <w:next w:val="Normal"/>
+    <w:link w:val="Heading5Char"/>
     <w:qFormat/>
+    <w:rsid w:val="00313811"/>
     <w:pPr>
       <w:keepNext/>
       <w:spacing w:line="420" w:lineRule="exact"/>
@@ -10938,7 +10831,9 @@
     <w:name w:val="heading 6"/>
     <w:basedOn w:val="Normal"/>
     <w:next w:val="Normal"/>
+    <w:link w:val="Heading6Char"/>
     <w:qFormat/>
+    <w:rsid w:val="00313811"/>
     <w:pPr>
       <w:keepNext/>
       <w:spacing w:line="428" w:lineRule="exact"/>
@@ -10959,7 +10854,9 @@
     <w:name w:val="heading 7"/>
     <w:basedOn w:val="Normal"/>
     <w:next w:val="Normal"/>
+    <w:link w:val="Heading7Char"/>
     <w:qFormat/>
+    <w:rsid w:val="00313811"/>
     <w:pPr>
       <w:keepNext/>
       <w:spacing w:line="420" w:lineRule="exact"/>
@@ -10980,7 +10877,9 @@
     <w:name w:val="heading 8"/>
     <w:basedOn w:val="Normal"/>
     <w:next w:val="Normal"/>
+    <w:link w:val="Heading8Char"/>
     <w:qFormat/>
+    <w:rsid w:val="00313811"/>
     <w:pPr>
       <w:keepNext/>
       <w:spacing w:line="420" w:lineRule="exact"/>
@@ -11000,7 +10899,9 @@
     <w:name w:val="heading 9"/>
     <w:basedOn w:val="Normal"/>
     <w:next w:val="Normal"/>
+    <w:link w:val="Heading9Char"/>
     <w:qFormat/>
+    <w:rsid w:val="00313811"/>
     <w:pPr>
       <w:keepNext/>
       <w:spacing w:line="420" w:lineRule="exact"/>
@@ -11044,10 +10945,148 @@
     <w:semiHidden/>
     <w:unhideWhenUsed/>
   </w:style>
+  <w:style w:type="character" w:customStyle="1" w:styleId="Heading1Char">
+    <w:name w:val="Heading 1 Char"/>
+    <w:basedOn w:val="DefaultParagraphFont"/>
+    <w:link w:val="Heading1"/>
+    <w:rsid w:val="00313811"/>
+    <w:rPr>
+      <w:rFonts w:ascii="Times New Roman" w:eastAsia="Times New Roman" w:hAnsi="AngsanaUPC" w:cs="AngsanaUPC"/>
+      <w:b/>
+      <w:bCs/>
+      <w:vanish/>
+      <w:color w:val="000000"/>
+      <w:sz w:val="32"/>
+      <w:szCs w:val="32"/>
+    </w:rPr>
+  </w:style>
+  <w:style w:type="character" w:customStyle="1" w:styleId="Heading2Char">
+    <w:name w:val="Heading 2 Char"/>
+    <w:basedOn w:val="DefaultParagraphFont"/>
+    <w:link w:val="Heading2"/>
+    <w:rsid w:val="00313811"/>
+    <w:rPr>
+      <w:rFonts w:ascii="Times New Roman" w:eastAsia="Times New Roman" w:hAnsi="AngsanaUPC" w:cs="AngsanaUPC"/>
+      <w:b/>
+      <w:bCs/>
+      <w:vanish/>
+      <w:color w:val="000000"/>
+      <w:sz w:val="32"/>
+      <w:szCs w:val="32"/>
+    </w:rPr>
+  </w:style>
+  <w:style w:type="character" w:customStyle="1" w:styleId="Heading3Char">
+    <w:name w:val="Heading 3 Char"/>
+    <w:basedOn w:val="DefaultParagraphFont"/>
+    <w:link w:val="Heading3"/>
+    <w:rsid w:val="00313811"/>
+    <w:rPr>
+      <w:rFonts w:ascii="TH SarabunPSK" w:eastAsia="Times New Roman" w:hAnsi="TH SarabunPSK" w:cs="TH SarabunPSK"/>
+      <w:b/>
+      <w:bCs/>
+      <w:vanish/>
+      <w:color w:val="000000"/>
+      <w:sz w:val="32"/>
+      <w:szCs w:val="32"/>
+    </w:rPr>
+  </w:style>
+  <w:style w:type="character" w:customStyle="1" w:styleId="Heading4Char">
+    <w:name w:val="Heading 4 Char"/>
+    <w:basedOn w:val="DefaultParagraphFont"/>
+    <w:link w:val="Heading4"/>
+    <w:rsid w:val="00313811"/>
+    <w:rPr>
+      <w:rFonts w:ascii="TH SarabunPSK" w:eastAsia="Times New Roman" w:hAnsi="TH SarabunPSK" w:cs="TH SarabunPSK"/>
+      <w:b/>
+      <w:bCs/>
+      <w:vanish/>
+      <w:color w:val="000000"/>
+      <w:sz w:val="32"/>
+      <w:szCs w:val="32"/>
+    </w:rPr>
+  </w:style>
+  <w:style w:type="character" w:customStyle="1" w:styleId="Heading5Char">
+    <w:name w:val="Heading 5 Char"/>
+    <w:basedOn w:val="DefaultParagraphFont"/>
+    <w:link w:val="Heading5"/>
+    <w:rsid w:val="00313811"/>
+    <w:rPr>
+      <w:rFonts w:ascii="TH SarabunPSK" w:eastAsia="Times New Roman" w:hAnsi="TH SarabunPSK" w:cs="TH SarabunPSK"/>
+      <w:b/>
+      <w:bCs/>
+      <w:vanish/>
+      <w:color w:val="000000"/>
+      <w:sz w:val="32"/>
+      <w:szCs w:val="32"/>
+    </w:rPr>
+  </w:style>
+  <w:style w:type="character" w:customStyle="1" w:styleId="Heading6Char">
+    <w:name w:val="Heading 6 Char"/>
+    <w:basedOn w:val="DefaultParagraphFont"/>
+    <w:link w:val="Heading6"/>
+    <w:rsid w:val="00313811"/>
+    <w:rPr>
+      <w:rFonts w:ascii="TH SarabunPSK" w:eastAsia="Times New Roman" w:hAnsi="TH SarabunPSK" w:cs="TH SarabunPSK"/>
+      <w:b/>
+      <w:bCs/>
+      <w:vanish/>
+      <w:color w:val="000000"/>
+      <w:sz w:val="32"/>
+      <w:szCs w:val="32"/>
+    </w:rPr>
+  </w:style>
+  <w:style w:type="character" w:customStyle="1" w:styleId="Heading7Char">
+    <w:name w:val="Heading 7 Char"/>
+    <w:basedOn w:val="DefaultParagraphFont"/>
+    <w:link w:val="Heading7"/>
+    <w:rsid w:val="00313811"/>
+    <w:rPr>
+      <w:rFonts w:ascii="TH SarabunPSK" w:eastAsia="Times New Roman" w:hAnsi="TH SarabunPSK" w:cs="TH SarabunPSK"/>
+      <w:b/>
+      <w:bCs/>
+      <w:vanish/>
+      <w:color w:val="000000"/>
+      <w:sz w:val="32"/>
+      <w:szCs w:val="32"/>
+    </w:rPr>
+  </w:style>
+  <w:style w:type="character" w:customStyle="1" w:styleId="Heading8Char">
+    <w:name w:val="Heading 8 Char"/>
+    <w:basedOn w:val="DefaultParagraphFont"/>
+    <w:link w:val="Heading8"/>
+    <w:rsid w:val="00313811"/>
+    <w:rPr>
+      <w:rFonts w:ascii="TH SarabunPSK" w:eastAsia="Times New Roman" w:hAnsi="TH SarabunPSK" w:cs="TH SarabunPSK"/>
+      <w:b/>
+      <w:bCs/>
+      <w:vanish/>
+      <w:color w:val="000000"/>
+      <w:sz w:val="32"/>
+      <w:szCs w:val="32"/>
+    </w:rPr>
+  </w:style>
+  <w:style w:type="character" w:customStyle="1" w:styleId="Heading9Char">
+    <w:name w:val="Heading 9 Char"/>
+    <w:basedOn w:val="DefaultParagraphFont"/>
+    <w:link w:val="Heading9"/>
+    <w:rsid w:val="00313811"/>
+    <w:rPr>
+      <w:rFonts w:ascii="TH SarabunPSK" w:eastAsia="Times New Roman" w:hAnsi="TH SarabunPSK" w:cs="TH SarabunPSK"/>
+      <w:b/>
+      <w:bCs/>
+      <w:vanish/>
+      <w:color w:val="000000"/>
+      <w:sz w:val="40"/>
+      <w:szCs w:val="40"/>
+      <w:u w:val="single"/>
+    </w:rPr>
+  </w:style>
   <w:style w:type="paragraph" w:styleId="Header">
     <w:name w:val="header"/>
     <w:basedOn w:val="Normal"/>
+    <w:link w:val="HeaderChar"/>
     <w:semiHidden/>
+    <w:rsid w:val="00313811"/>
     <w:pPr>
       <w:tabs>
         <w:tab w:val="center" w:pos="4320"/>
@@ -11055,11 +11094,25 @@
       </w:tabs>
     </w:pPr>
   </w:style>
+  <w:style w:type="character" w:customStyle="1" w:styleId="HeaderChar">
+    <w:name w:val="Header Char"/>
+    <w:basedOn w:val="DefaultParagraphFont"/>
+    <w:link w:val="Header"/>
+    <w:semiHidden/>
+    <w:rsid w:val="00313811"/>
+    <w:rPr>
+      <w:rFonts w:ascii="CordiaUPC" w:eastAsia="Times New Roman" w:hAnsi="CordiaUPC" w:cs="CordiaUPC"/>
+      <w:color w:val="000000"/>
+      <w:sz w:val="30"/>
+      <w:szCs w:val="30"/>
+    </w:rPr>
+  </w:style>
   <w:style w:type="paragraph" w:styleId="Footer">
     <w:name w:val="footer"/>
     <w:basedOn w:val="Normal"/>
     <w:link w:val="FooterChar"/>
     <w:uiPriority w:val="99"/>
+    <w:rsid w:val="00313811"/>
     <w:pPr>
       <w:tabs>
         <w:tab w:val="center" w:pos="4320"/>
@@ -11067,19 +11120,14 @@
       </w:tabs>
     </w:pPr>
   </w:style>
-  <w:style w:type="character" w:styleId="PageNumber">
-    <w:name w:val="page number"/>
-    <w:basedOn w:val="DefaultParagraphFont"/>
-    <w:semiHidden/>
-  </w:style>
   <w:style w:type="character" w:customStyle="1" w:styleId="FooterChar">
     <w:name w:val="Footer Char"/>
     <w:basedOn w:val="DefaultParagraphFont"/>
     <w:link w:val="Footer"/>
     <w:uiPriority w:val="99"/>
-    <w:rsid w:val="001B58B3"/>
+    <w:rsid w:val="00313811"/>
     <w:rPr>
-      <w:rFonts w:ascii="CordiaUPC" w:hAnsi="CordiaUPC" w:cs="CordiaUPC"/>
+      <w:rFonts w:ascii="CordiaUPC" w:eastAsia="Times New Roman" w:hAnsi="CordiaUPC" w:cs="CordiaUPC"/>
       <w:color w:val="000000"/>
       <w:sz w:val="30"/>
       <w:szCs w:val="30"/>
@@ -11138,7 +11186,7 @@
       <inkml:brushProperty name="ignorePressure" value="1"/>
     </inkml:brush>
   </inkml:definitions>
-  <inkml:trace contextRef="#ctx0" brushRef="#br0">9 10,'-4'-4,"-1"-2</inkml:trace>
+  <inkml:trace contextRef="#ctx0" brushRef="#br0">8 8,'-4'-3,"0"-2</inkml:trace>
 </inkml:ink>
 </file>
 
@@ -11242,7 +11290,7 @@
         <a:srgbClr val="E7E6E6"/>
       </a:lt2>
       <a:accent1>
-        <a:srgbClr val="4472C4"/>
+        <a:srgbClr val="5B9BD5"/>
       </a:accent1>
       <a:accent2>
         <a:srgbClr val="ED7D31"/>
@@ -11254,7 +11302,7 @@
         <a:srgbClr val="FFC000"/>
       </a:accent4>
       <a:accent5>
-        <a:srgbClr val="5B9BD5"/>
+        <a:srgbClr val="4472C4"/>
       </a:accent5>
       <a:accent6>
         <a:srgbClr val="70AD47"/>
@@ -11271,9 +11319,9 @@
         <a:latin typeface="Calibri Light" panose="020F0302020204030204"/>
         <a:ea typeface=""/>
         <a:cs typeface=""/>
-        <a:font script="Jpan" typeface="游ゴシック Light"/>
+        <a:font script="Jpan" typeface="ＭＳ ゴシック"/>
         <a:font script="Hang" typeface="맑은 고딕"/>
-        <a:font script="Hans" typeface="等线 Light"/>
+        <a:font script="Hans" typeface="宋体"/>
         <a:font script="Hant" typeface="新細明體"/>
         <a:font script="Arab" typeface="Times New Roman"/>
         <a:font script="Hebr" typeface="Times New Roman"/>
@@ -11301,31 +11349,14 @@
         <a:font script="Viet" typeface="Times New Roman"/>
         <a:font script="Uigh" typeface="Microsoft Uighur"/>
         <a:font script="Geor" typeface="Sylfaen"/>
-        <a:font script="Armn" typeface="Arial"/>
-        <a:font script="Bugi" typeface="Leelawadee UI"/>
-        <a:font script="Bopo" typeface="Microsoft JhengHei"/>
-        <a:font script="Java" typeface="Javanese Text"/>
-        <a:font script="Lisu" typeface="Segoe UI"/>
-        <a:font script="Mymr" typeface="Myanmar Text"/>
-        <a:font script="Nkoo" typeface="Ebrima"/>
-        <a:font script="Olck" typeface="Nirmala UI"/>
-        <a:font script="Osma" typeface="Ebrima"/>
-        <a:font script="Phag" typeface="Phagspa"/>
-        <a:font script="Syrn" typeface="Estrangelo Edessa"/>
-        <a:font script="Syrj" typeface="Estrangelo Edessa"/>
-        <a:font script="Syre" typeface="Estrangelo Edessa"/>
-        <a:font script="Sora" typeface="Nirmala UI"/>
-        <a:font script="Tale" typeface="Microsoft Tai Le"/>
-        <a:font script="Talu" typeface="Microsoft New Tai Lue"/>
-        <a:font script="Tfng" typeface="Ebrima"/>
       </a:majorFont>
       <a:minorFont>
         <a:latin typeface="Calibri" panose="020F0502020204030204"/>
         <a:ea typeface=""/>
         <a:cs typeface=""/>
-        <a:font script="Jpan" typeface="游明朝"/>
+        <a:font script="Jpan" typeface="ＭＳ 明朝"/>
         <a:font script="Hang" typeface="맑은 고딕"/>
-        <a:font script="Hans" typeface="等线"/>
+        <a:font script="Hans" typeface="宋体"/>
         <a:font script="Hant" typeface="新細明體"/>
         <a:font script="Arab" typeface="Arial"/>
         <a:font script="Hebr" typeface="Arial"/>
@@ -11353,23 +11384,6 @@
         <a:font script="Viet" typeface="Arial"/>
         <a:font script="Uigh" typeface="Microsoft Uighur"/>
         <a:font script="Geor" typeface="Sylfaen"/>
-        <a:font script="Armn" typeface="Arial"/>
-        <a:font script="Bugi" typeface="Leelawadee UI"/>
-        <a:font script="Bopo" typeface="Microsoft JhengHei"/>
-        <a:font script="Java" typeface="Javanese Text"/>
-        <a:font script="Lisu" typeface="Segoe UI"/>
-        <a:font script="Mymr" typeface="Myanmar Text"/>
-        <a:font script="Nkoo" typeface="Ebrima"/>
-        <a:font script="Olck" typeface="Nirmala UI"/>
-        <a:font script="Osma" typeface="Ebrima"/>
-        <a:font script="Phag" typeface="Phagspa"/>
-        <a:font script="Syrn" typeface="Estrangelo Edessa"/>
-        <a:font script="Syrj" typeface="Estrangelo Edessa"/>
-        <a:font script="Syre" typeface="Estrangelo Edessa"/>
-        <a:font script="Sora" typeface="Nirmala UI"/>
-        <a:font script="Tale" typeface="Microsoft Tai Le"/>
-        <a:font script="Talu" typeface="Microsoft New Tai Lue"/>
-        <a:font script="Tfng" typeface="Ebrima"/>
       </a:minorFont>
     </a:fontScheme>
     <a:fmtScheme name="Office">
@@ -11518,16 +11532,4 @@
     </a:ext>
   </a:extLst>
 </a:theme>
-</file>
-
-<file path=customXml/item1.xml><?xml version="1.0" encoding="utf-8"?>
-<b:Sources xmlns:b="http://schemas.openxmlformats.org/officeDocument/2006/bibliography" xmlns="http://schemas.openxmlformats.org/officeDocument/2006/bibliography" SelectedStyle="\APASixthEditionOfficeOnline.xsl" StyleName="APA" Version="6"/>
-</file>
-
-<file path=customXml/itemProps1.xml><?xml version="1.0" encoding="utf-8"?>
-<ds:datastoreItem xmlns:ds="http://schemas.openxmlformats.org/officeDocument/2006/customXml" ds:itemID="{E42F5C3B-E24B-4C9A-81C8-2DE97E526ABC}">
-  <ds:schemaRefs>
-    <ds:schemaRef ds:uri="http://schemas.openxmlformats.org/officeDocument/2006/bibliography"/>
-  </ds:schemaRefs>
-</ds:datastoreItem>
 </file>
</xml_diff>